<commit_message>
Collision and vector final
</commit_message>
<xml_diff>
--- a/Documentation.docx
+++ b/Documentation.docx
@@ -26,21 +26,12 @@
           <w:lang w:val="en-GB"/>
         </w:rPr>
       </w:pPr>
-      <w:proofErr w:type="gramStart"/>
-      <w:r>
-        <w:rPr>
-          <w:rFonts w:ascii="Helvetica" w:hAnsi="Helvetica" w:cs="Helvetica"/>
-          <w:lang w:val="en-GB"/>
-        </w:rPr>
-        <w:t>Name :</w:t>
-      </w:r>
-      <w:proofErr w:type="gramEnd"/>
-      <w:r>
-        <w:rPr>
-          <w:rFonts w:ascii="Helvetica" w:hAnsi="Helvetica" w:cs="Helvetica"/>
-          <w:lang w:val="en-GB"/>
-        </w:rPr>
-        <w:t xml:space="preserve"> Pinball</w:t>
+      <w:r>
+        <w:rPr>
+          <w:rFonts w:ascii="Helvetica" w:hAnsi="Helvetica" w:cs="Helvetica"/>
+          <w:lang w:val="en-GB"/>
+        </w:rPr>
+        <w:t>Name : Pinball</w:t>
       </w:r>
     </w:p>
     <w:p>
@@ -474,55 +465,6 @@
                 <pic:pic xmlns:pic="http://schemas.openxmlformats.org/drawingml/2006/picture">
                   <pic:nvPicPr>
                     <pic:cNvPr id="1" name="Picture 1" descr="Graphical user interface, text&#10;&#10;Description automatically generated"/>
-                    <pic:cNvPicPr/>
-                  </pic:nvPicPr>
-                  <pic:blipFill>
-                    <a:blip r:embed="rId4" cstate="print">
-                      <a:extLst>
-                        <a:ext uri="{28A0092B-C50C-407E-A947-70E740481C1C}">
-                          <a14:useLocalDpi xmlns:a14="http://schemas.microsoft.com/office/drawing/2010/main" val="0"/>
-                        </a:ext>
-                      </a:extLst>
-                    </a:blip>
-                    <a:stretch>
-                      <a:fillRect/>
-                    </a:stretch>
-                  </pic:blipFill>
-                  <pic:spPr>
-                    <a:xfrm>
-                      <a:off x="0" y="0"/>
-                      <a:ext cx="5731510" cy="3582035"/>
-                    </a:xfrm>
-                    <a:prstGeom prst="rect">
-                      <a:avLst/>
-                    </a:prstGeom>
-                  </pic:spPr>
-                </pic:pic>
-              </a:graphicData>
-            </a:graphic>
-          </wp:inline>
-        </w:drawing>
-      </w:r>
-    </w:p>
-    <w:p>
-      <w:r>
-        <w:rPr>
-          <w:noProof/>
-        </w:rPr>
-        <w:lastRenderedPageBreak/>
-        <w:drawing>
-          <wp:inline distT="0" distB="0" distL="0" distR="0" wp14:anchorId="5D5FE2D3" wp14:editId="050934D5">
-            <wp:extent cx="5731510" cy="3582035"/>
-            <wp:effectExtent l="0" t="0" r="0" b="0"/>
-            <wp:docPr id="2" name="Picture 2" descr="Graphical user interface, text, application&#10;&#10;Description automatically generated"/>
-            <wp:cNvGraphicFramePr>
-              <a:graphicFrameLocks xmlns:a="http://schemas.openxmlformats.org/drawingml/2006/main" noChangeAspect="1"/>
-            </wp:cNvGraphicFramePr>
-            <a:graphic xmlns:a="http://schemas.openxmlformats.org/drawingml/2006/main">
-              <a:graphicData uri="http://schemas.openxmlformats.org/drawingml/2006/picture">
-                <pic:pic xmlns:pic="http://schemas.openxmlformats.org/drawingml/2006/picture">
-                  <pic:nvPicPr>
-                    <pic:cNvPr id="2" name="Picture 2" descr="Graphical user interface, text, application&#10;&#10;Description automatically generated"/>
                     <pic:cNvPicPr/>
                   </pic:nvPicPr>
                   <pic:blipFill>
@@ -553,6 +495,55 @@
         </w:drawing>
       </w:r>
     </w:p>
+    <w:p>
+      <w:r>
+        <w:rPr>
+          <w:noProof/>
+        </w:rPr>
+        <w:lastRenderedPageBreak/>
+        <w:drawing>
+          <wp:inline distT="0" distB="0" distL="0" distR="0" wp14:anchorId="5D5FE2D3" wp14:editId="050934D5">
+            <wp:extent cx="5731510" cy="3582035"/>
+            <wp:effectExtent l="0" t="0" r="0" b="0"/>
+            <wp:docPr id="2" name="Picture 2" descr="Graphical user interface, text, application&#10;&#10;Description automatically generated"/>
+            <wp:cNvGraphicFramePr>
+              <a:graphicFrameLocks xmlns:a="http://schemas.openxmlformats.org/drawingml/2006/main" noChangeAspect="1"/>
+            </wp:cNvGraphicFramePr>
+            <a:graphic xmlns:a="http://schemas.openxmlformats.org/drawingml/2006/main">
+              <a:graphicData uri="http://schemas.openxmlformats.org/drawingml/2006/picture">
+                <pic:pic xmlns:pic="http://schemas.openxmlformats.org/drawingml/2006/picture">
+                  <pic:nvPicPr>
+                    <pic:cNvPr id="2" name="Picture 2" descr="Graphical user interface, text, application&#10;&#10;Description automatically generated"/>
+                    <pic:cNvPicPr/>
+                  </pic:nvPicPr>
+                  <pic:blipFill>
+                    <a:blip r:embed="rId6" cstate="print">
+                      <a:extLst>
+                        <a:ext uri="{28A0092B-C50C-407E-A947-70E740481C1C}">
+                          <a14:useLocalDpi xmlns:a14="http://schemas.microsoft.com/office/drawing/2010/main" val="0"/>
+                        </a:ext>
+                      </a:extLst>
+                    </a:blip>
+                    <a:stretch>
+                      <a:fillRect/>
+                    </a:stretch>
+                  </pic:blipFill>
+                  <pic:spPr>
+                    <a:xfrm>
+                      <a:off x="0" y="0"/>
+                      <a:ext cx="5731510" cy="3582035"/>
+                    </a:xfrm>
+                    <a:prstGeom prst="rect">
+                      <a:avLst/>
+                    </a:prstGeom>
+                  </pic:spPr>
+                </pic:pic>
+              </a:graphicData>
+            </a:graphic>
+          </wp:inline>
+        </w:drawing>
+      </w:r>
+    </w:p>
     <w:p/>
     <w:p>
       <w:r>
@@ -580,6 +571,990 @@
         <w:t>To play my game, a user would first hold 2 objects and assign the objects to the left and the right flipper. The user then gets to choose a level of difficulty. The game would detect when the chosen objects are visible and would move the paddles accordingly. The player plays the game till the ball is inside the board and they get 3 lives.</w:t>
       </w:r>
     </w:p>
+    <w:p/>
+    <w:p>
+      <w:r>
+        <w:t>Sources:</w:t>
+      </w:r>
+    </w:p>
+    <w:p/>
+    <w:p>
+      <w:pPr>
+        <w:pStyle w:val="ListParagraph"/>
+        <w:numPr>
+          <w:ilvl w:val="0"/>
+          <w:numId w:val="3"/>
+        </w:numPr>
+        <w:spacing w:line="360" w:lineRule="auto"/>
+        <w:textAlignment w:val="baseline"/>
+        <w:rPr>
+          <w:rFonts w:ascii="Times New Roman" w:eastAsia="Times New Roman" w:hAnsi="Times New Roman" w:cs="Times New Roman"/>
+          <w:color w:val="000000"/>
+          <w:lang w:eastAsia="en-GB"/>
+        </w:rPr>
+      </w:pPr>
+      <w:r>
+        <w:rPr>
+          <w:rFonts w:ascii="Times New Roman" w:eastAsia="Times New Roman" w:hAnsi="Times New Roman" w:cs="Times New Roman"/>
+          <w:color w:val="000000"/>
+          <w:lang w:eastAsia="en-GB"/>
+        </w:rPr>
+        <w:t xml:space="preserve">AI. “LEARN OPENCV in 3 HOURS with Python | Including 3x Example Projects.” </w:t>
+      </w:r>
+      <w:r>
+        <w:rPr>
+          <w:rFonts w:ascii="Times New Roman" w:eastAsia="Times New Roman" w:hAnsi="Times New Roman" w:cs="Times New Roman"/>
+          <w:i/>
+          <w:iCs/>
+          <w:color w:val="000000"/>
+          <w:lang w:eastAsia="en-GB"/>
+        </w:rPr>
+        <w:t>YouTube</w:t>
+      </w:r>
+      <w:r>
+        <w:rPr>
+          <w:rFonts w:ascii="Times New Roman" w:eastAsia="Times New Roman" w:hAnsi="Times New Roman" w:cs="Times New Roman"/>
+          <w:color w:val="000000"/>
+          <w:lang w:eastAsia="en-GB"/>
+        </w:rPr>
+        <w:t>, 25 Mar. 2020, www.youtube.com/watch?v=WQeoO7MI0Bs. Accessed 20 Apr. 2021.</w:t>
+      </w:r>
+    </w:p>
+    <w:p>
+      <w:pPr>
+        <w:pStyle w:val="ListParagraph"/>
+        <w:numPr>
+          <w:ilvl w:val="0"/>
+          <w:numId w:val="3"/>
+        </w:numPr>
+        <w:spacing w:line="360" w:lineRule="auto"/>
+        <w:textAlignment w:val="baseline"/>
+        <w:rPr>
+          <w:rFonts w:ascii="Times New Roman" w:eastAsia="Times New Roman" w:hAnsi="Times New Roman" w:cs="Times New Roman"/>
+          <w:color w:val="000000"/>
+          <w:lang w:eastAsia="en-GB"/>
+        </w:rPr>
+      </w:pPr>
+      <w:r>
+        <w:rPr>
+          <w:rFonts w:ascii="Times New Roman" w:eastAsia="Times New Roman" w:hAnsi="Times New Roman" w:cs="Times New Roman"/>
+          <w:color w:val="000000"/>
+          <w:lang w:eastAsia="en-GB"/>
+        </w:rPr>
+        <w:t>‌“</w:t>
+      </w:r>
+      <w:proofErr w:type="spellStart"/>
+      <w:r>
+        <w:rPr>
+          <w:rFonts w:ascii="Times New Roman" w:eastAsia="Times New Roman" w:hAnsi="Times New Roman" w:cs="Times New Roman"/>
+          <w:color w:val="000000"/>
+          <w:lang w:eastAsia="en-GB"/>
+        </w:rPr>
+        <w:t>Gui</w:t>
+      </w:r>
+      <w:proofErr w:type="spellEnd"/>
+      <w:r>
+        <w:rPr>
+          <w:rFonts w:ascii="Times New Roman" w:eastAsia="Times New Roman" w:hAnsi="Times New Roman" w:cs="Times New Roman"/>
+          <w:color w:val="000000"/>
+          <w:lang w:eastAsia="en-GB"/>
+        </w:rPr>
+        <w:t xml:space="preserve"> Features in OpenCV — OpenCV-Python Tutorials 1 Documentation.” </w:t>
+      </w:r>
+      <w:r>
+        <w:rPr>
+          <w:rFonts w:ascii="Times New Roman" w:eastAsia="Times New Roman" w:hAnsi="Times New Roman" w:cs="Times New Roman"/>
+          <w:i/>
+          <w:iCs/>
+          <w:color w:val="000000"/>
+          <w:lang w:eastAsia="en-GB"/>
+        </w:rPr>
+        <w:t>Readthedocs.io</w:t>
+      </w:r>
+      <w:r>
+        <w:rPr>
+          <w:rFonts w:ascii="Times New Roman" w:eastAsia="Times New Roman" w:hAnsi="Times New Roman" w:cs="Times New Roman"/>
+          <w:color w:val="000000"/>
+          <w:lang w:eastAsia="en-GB"/>
+        </w:rPr>
+        <w:t>, 2013, opencv-python-tutroals.readthedocs.io/en/latest/py_tutorials/py_gui/py_table_of_contents_gui/py_table_of_contents_gui.html. Accessed 20 Apr. 2021.</w:t>
+      </w:r>
+    </w:p>
+    <w:p>
+      <w:pPr>
+        <w:pStyle w:val="ListParagraph"/>
+        <w:numPr>
+          <w:ilvl w:val="0"/>
+          <w:numId w:val="3"/>
+        </w:numPr>
+        <w:spacing w:line="360" w:lineRule="auto"/>
+        <w:textAlignment w:val="baseline"/>
+        <w:rPr>
+          <w:rFonts w:ascii="Times New Roman" w:eastAsia="Times New Roman" w:hAnsi="Times New Roman" w:cs="Times New Roman"/>
+          <w:color w:val="000000"/>
+          <w:lang w:eastAsia="en-GB"/>
+        </w:rPr>
+      </w:pPr>
+      <w:r>
+        <w:rPr>
+          <w:rFonts w:ascii="Times New Roman" w:eastAsia="Times New Roman" w:hAnsi="Times New Roman" w:cs="Times New Roman"/>
+          <w:color w:val="000000"/>
+          <w:lang w:eastAsia="en-GB"/>
+        </w:rPr>
+        <w:t>‌</w:t>
+      </w:r>
+      <w:proofErr w:type="spellStart"/>
+      <w:r>
+        <w:rPr>
+          <w:rFonts w:ascii="Times New Roman" w:eastAsia="Times New Roman" w:hAnsi="Times New Roman" w:cs="Times New Roman"/>
+          <w:color w:val="000000"/>
+          <w:lang w:eastAsia="en-GB"/>
+        </w:rPr>
+        <w:t>Rajathithan</w:t>
+      </w:r>
+      <w:proofErr w:type="spellEnd"/>
+      <w:r>
+        <w:rPr>
+          <w:rFonts w:ascii="Times New Roman" w:eastAsia="Times New Roman" w:hAnsi="Times New Roman" w:cs="Times New Roman"/>
+          <w:color w:val="000000"/>
+          <w:lang w:eastAsia="en-GB"/>
+        </w:rPr>
+        <w:t xml:space="preserve"> Rajasekar. “OpenCV Series — 2— Configure </w:t>
+      </w:r>
+      <w:proofErr w:type="spellStart"/>
+      <w:r>
+        <w:rPr>
+          <w:rFonts w:ascii="Times New Roman" w:eastAsia="Times New Roman" w:hAnsi="Times New Roman" w:cs="Times New Roman"/>
+          <w:color w:val="000000"/>
+          <w:lang w:eastAsia="en-GB"/>
+        </w:rPr>
+        <w:t>VSCode</w:t>
+      </w:r>
+      <w:proofErr w:type="spellEnd"/>
+      <w:r>
+        <w:rPr>
+          <w:rFonts w:ascii="Times New Roman" w:eastAsia="Times New Roman" w:hAnsi="Times New Roman" w:cs="Times New Roman"/>
+          <w:color w:val="000000"/>
+          <w:lang w:eastAsia="en-GB"/>
+        </w:rPr>
+        <w:t xml:space="preserve"> for OpenCV Development in MacOS.” </w:t>
+      </w:r>
+      <w:r>
+        <w:rPr>
+          <w:rFonts w:ascii="Times New Roman" w:eastAsia="Times New Roman" w:hAnsi="Times New Roman" w:cs="Times New Roman"/>
+          <w:i/>
+          <w:iCs/>
+          <w:color w:val="000000"/>
+          <w:lang w:eastAsia="en-GB"/>
+        </w:rPr>
+        <w:t>Medium</w:t>
+      </w:r>
+      <w:r>
+        <w:rPr>
+          <w:rFonts w:ascii="Times New Roman" w:eastAsia="Times New Roman" w:hAnsi="Times New Roman" w:cs="Times New Roman"/>
+          <w:color w:val="000000"/>
+          <w:lang w:eastAsia="en-GB"/>
+        </w:rPr>
+        <w:t>, Medium, 7 May 2020, rajathithanrajasekar.medium.com/opencv-series-2-configure-vscode-for-opencv-development-in-macos-4a2a06e144fa. Accessed 20 Apr. 2021.</w:t>
+      </w:r>
+    </w:p>
+    <w:p>
+      <w:pPr>
+        <w:pStyle w:val="ListParagraph"/>
+        <w:numPr>
+          <w:ilvl w:val="0"/>
+          <w:numId w:val="3"/>
+        </w:numPr>
+        <w:spacing w:line="360" w:lineRule="auto"/>
+        <w:textAlignment w:val="baseline"/>
+        <w:rPr>
+          <w:rFonts w:ascii="Times New Roman" w:eastAsia="Times New Roman" w:hAnsi="Times New Roman" w:cs="Times New Roman"/>
+          <w:color w:val="000000"/>
+          <w:lang w:eastAsia="en-GB"/>
+        </w:rPr>
+      </w:pPr>
+      <w:r>
+        <w:rPr>
+          <w:rFonts w:ascii="Times New Roman" w:eastAsia="Times New Roman" w:hAnsi="Times New Roman" w:cs="Times New Roman"/>
+          <w:color w:val="000000"/>
+          <w:lang w:eastAsia="en-GB"/>
+        </w:rPr>
+        <w:lastRenderedPageBreak/>
+        <w:t xml:space="preserve">‌“Multiple Color Detection in Real-Time Using Python-OpenCV - </w:t>
+      </w:r>
+      <w:proofErr w:type="spellStart"/>
+      <w:r>
+        <w:rPr>
+          <w:rFonts w:ascii="Times New Roman" w:eastAsia="Times New Roman" w:hAnsi="Times New Roman" w:cs="Times New Roman"/>
+          <w:color w:val="000000"/>
+          <w:lang w:eastAsia="en-GB"/>
+        </w:rPr>
+        <w:t>GeeksforGeeks</w:t>
+      </w:r>
+      <w:proofErr w:type="spellEnd"/>
+      <w:r>
+        <w:rPr>
+          <w:rFonts w:ascii="Times New Roman" w:eastAsia="Times New Roman" w:hAnsi="Times New Roman" w:cs="Times New Roman"/>
+          <w:color w:val="000000"/>
+          <w:lang w:eastAsia="en-GB"/>
+        </w:rPr>
+        <w:t xml:space="preserve">.” </w:t>
+      </w:r>
+      <w:proofErr w:type="spellStart"/>
+      <w:r>
+        <w:rPr>
+          <w:rFonts w:ascii="Times New Roman" w:eastAsia="Times New Roman" w:hAnsi="Times New Roman" w:cs="Times New Roman"/>
+          <w:i/>
+          <w:iCs/>
+          <w:color w:val="000000"/>
+          <w:lang w:eastAsia="en-GB"/>
+        </w:rPr>
+        <w:t>GeeksforGeeks</w:t>
+      </w:r>
+      <w:proofErr w:type="spellEnd"/>
+      <w:r>
+        <w:rPr>
+          <w:rFonts w:ascii="Times New Roman" w:eastAsia="Times New Roman" w:hAnsi="Times New Roman" w:cs="Times New Roman"/>
+          <w:color w:val="000000"/>
+          <w:lang w:eastAsia="en-GB"/>
+        </w:rPr>
+        <w:t>, 24 Apr. 2020, www.geeksforgeeks.org/multiple-color-detection-in-real-time-using-python-opencv/. Accessed 20 Apr. 2021.</w:t>
+      </w:r>
+    </w:p>
+    <w:p>
+      <w:pPr>
+        <w:pStyle w:val="ListParagraph"/>
+        <w:numPr>
+          <w:ilvl w:val="0"/>
+          <w:numId w:val="3"/>
+        </w:numPr>
+        <w:spacing w:line="360" w:lineRule="auto"/>
+        <w:textAlignment w:val="baseline"/>
+        <w:rPr>
+          <w:rFonts w:ascii="Times New Roman" w:eastAsia="Times New Roman" w:hAnsi="Times New Roman" w:cs="Times New Roman"/>
+          <w:color w:val="000000"/>
+          <w:lang w:eastAsia="en-GB"/>
+        </w:rPr>
+      </w:pPr>
+      <w:r>
+        <w:rPr>
+          <w:rFonts w:ascii="Times New Roman" w:eastAsia="Times New Roman" w:hAnsi="Times New Roman" w:cs="Times New Roman"/>
+          <w:color w:val="000000"/>
+          <w:lang w:eastAsia="en-GB"/>
+        </w:rPr>
+        <w:t xml:space="preserve">‌“Python Programming Tutorials.” </w:t>
+      </w:r>
+      <w:r>
+        <w:rPr>
+          <w:rFonts w:ascii="Times New Roman" w:eastAsia="Times New Roman" w:hAnsi="Times New Roman" w:cs="Times New Roman"/>
+          <w:i/>
+          <w:iCs/>
+          <w:color w:val="000000"/>
+          <w:lang w:eastAsia="en-GB"/>
+        </w:rPr>
+        <w:t>Pythonprogramming.net</w:t>
+      </w:r>
+      <w:r>
+        <w:rPr>
+          <w:rFonts w:ascii="Times New Roman" w:eastAsia="Times New Roman" w:hAnsi="Times New Roman" w:cs="Times New Roman"/>
+          <w:color w:val="000000"/>
+          <w:lang w:eastAsia="en-GB"/>
+        </w:rPr>
+        <w:t>, 2021, pythonprogramming.net/morphological-transformation-python-opencv-tutorial/. Accessed 20 Apr. 2021.</w:t>
+      </w:r>
+    </w:p>
+    <w:p>
+      <w:pPr>
+        <w:pStyle w:val="ListParagraph"/>
+        <w:numPr>
+          <w:ilvl w:val="0"/>
+          <w:numId w:val="3"/>
+        </w:numPr>
+        <w:spacing w:line="360" w:lineRule="auto"/>
+        <w:textAlignment w:val="baseline"/>
+        <w:rPr>
+          <w:rFonts w:ascii="Times New Roman" w:eastAsia="Times New Roman" w:hAnsi="Times New Roman" w:cs="Times New Roman"/>
+          <w:color w:val="000000"/>
+          <w:lang w:eastAsia="en-GB"/>
+        </w:rPr>
+      </w:pPr>
+      <w:r>
+        <w:rPr>
+          <w:rFonts w:ascii="Times New Roman" w:eastAsia="Times New Roman" w:hAnsi="Times New Roman" w:cs="Times New Roman"/>
+          <w:color w:val="000000"/>
+          <w:lang w:eastAsia="en-GB"/>
+        </w:rPr>
+        <w:t xml:space="preserve">‌“15-112: Fundamentals of Programming.” </w:t>
+      </w:r>
+      <w:r>
+        <w:rPr>
+          <w:rFonts w:ascii="Times New Roman" w:eastAsia="Times New Roman" w:hAnsi="Times New Roman" w:cs="Times New Roman"/>
+          <w:i/>
+          <w:iCs/>
+          <w:color w:val="000000"/>
+          <w:lang w:eastAsia="en-GB"/>
+        </w:rPr>
+        <w:t>Cmu.edu</w:t>
+      </w:r>
+      <w:r>
+        <w:rPr>
+          <w:rFonts w:ascii="Times New Roman" w:eastAsia="Times New Roman" w:hAnsi="Times New Roman" w:cs="Times New Roman"/>
+          <w:color w:val="000000"/>
+          <w:lang w:eastAsia="en-GB"/>
+        </w:rPr>
+        <w:t>, 2021, www.cs.cmu.edu/~112/notes/notes-animations-part2.html. Accessed 20 Apr. 2021.</w:t>
+      </w:r>
+    </w:p>
+    <w:p>
+      <w:pPr>
+        <w:pStyle w:val="ListParagraph"/>
+        <w:numPr>
+          <w:ilvl w:val="0"/>
+          <w:numId w:val="3"/>
+        </w:numPr>
+        <w:spacing w:line="360" w:lineRule="auto"/>
+        <w:textAlignment w:val="baseline"/>
+        <w:rPr>
+          <w:rFonts w:ascii="Times New Roman" w:eastAsia="Times New Roman" w:hAnsi="Times New Roman" w:cs="Times New Roman"/>
+          <w:color w:val="000000"/>
+          <w:lang w:eastAsia="en-GB"/>
+        </w:rPr>
+      </w:pPr>
+      <w:r>
+        <w:rPr>
+          <w:rFonts w:ascii="Times New Roman" w:eastAsia="Times New Roman" w:hAnsi="Times New Roman" w:cs="Times New Roman"/>
+          <w:color w:val="000000"/>
+          <w:lang w:eastAsia="en-GB"/>
+        </w:rPr>
+        <w:t>‌</w:t>
+      </w:r>
+      <w:proofErr w:type="spellStart"/>
+      <w:r>
+        <w:rPr>
+          <w:rFonts w:ascii="Times New Roman" w:eastAsia="Times New Roman" w:hAnsi="Times New Roman" w:cs="Times New Roman"/>
+          <w:color w:val="000000"/>
+          <w:lang w:eastAsia="en-GB"/>
+        </w:rPr>
+        <w:t>Canu</w:t>
+      </w:r>
+      <w:proofErr w:type="spellEnd"/>
+      <w:r>
+        <w:rPr>
+          <w:rFonts w:ascii="Times New Roman" w:eastAsia="Times New Roman" w:hAnsi="Times New Roman" w:cs="Times New Roman"/>
+          <w:color w:val="000000"/>
+          <w:lang w:eastAsia="en-GB"/>
+        </w:rPr>
+        <w:t>, Sergio. “Detecting Colors (</w:t>
+      </w:r>
+      <w:proofErr w:type="spellStart"/>
+      <w:r>
+        <w:rPr>
+          <w:rFonts w:ascii="Times New Roman" w:eastAsia="Times New Roman" w:hAnsi="Times New Roman" w:cs="Times New Roman"/>
+          <w:color w:val="000000"/>
+          <w:lang w:eastAsia="en-GB"/>
+        </w:rPr>
+        <w:t>Hsv</w:t>
+      </w:r>
+      <w:proofErr w:type="spellEnd"/>
+      <w:r>
+        <w:rPr>
+          <w:rFonts w:ascii="Times New Roman" w:eastAsia="Times New Roman" w:hAnsi="Times New Roman" w:cs="Times New Roman"/>
+          <w:color w:val="000000"/>
+          <w:lang w:eastAsia="en-GB"/>
+        </w:rPr>
+        <w:t xml:space="preserve"> Color Space) - </w:t>
+      </w:r>
+      <w:proofErr w:type="spellStart"/>
+      <w:r>
+        <w:rPr>
+          <w:rFonts w:ascii="Times New Roman" w:eastAsia="Times New Roman" w:hAnsi="Times New Roman" w:cs="Times New Roman"/>
+          <w:color w:val="000000"/>
+          <w:lang w:eastAsia="en-GB"/>
+        </w:rPr>
+        <w:t>Opencv</w:t>
+      </w:r>
+      <w:proofErr w:type="spellEnd"/>
+      <w:r>
+        <w:rPr>
+          <w:rFonts w:ascii="Times New Roman" w:eastAsia="Times New Roman" w:hAnsi="Times New Roman" w:cs="Times New Roman"/>
+          <w:color w:val="000000"/>
+          <w:lang w:eastAsia="en-GB"/>
+        </w:rPr>
+        <w:t xml:space="preserve"> with Python - </w:t>
+      </w:r>
+      <w:proofErr w:type="spellStart"/>
+      <w:r>
+        <w:rPr>
+          <w:rFonts w:ascii="Times New Roman" w:eastAsia="Times New Roman" w:hAnsi="Times New Roman" w:cs="Times New Roman"/>
+          <w:color w:val="000000"/>
+          <w:lang w:eastAsia="en-GB"/>
+        </w:rPr>
+        <w:t>Pysource</w:t>
+      </w:r>
+      <w:proofErr w:type="spellEnd"/>
+      <w:r>
+        <w:rPr>
+          <w:rFonts w:ascii="Times New Roman" w:eastAsia="Times New Roman" w:hAnsi="Times New Roman" w:cs="Times New Roman"/>
+          <w:color w:val="000000"/>
+          <w:lang w:eastAsia="en-GB"/>
+        </w:rPr>
+        <w:t xml:space="preserve">.” </w:t>
+      </w:r>
+      <w:proofErr w:type="spellStart"/>
+      <w:r>
+        <w:rPr>
+          <w:rFonts w:ascii="Times New Roman" w:eastAsia="Times New Roman" w:hAnsi="Times New Roman" w:cs="Times New Roman"/>
+          <w:i/>
+          <w:iCs/>
+          <w:color w:val="000000"/>
+          <w:lang w:eastAsia="en-GB"/>
+        </w:rPr>
+        <w:t>Pysource</w:t>
+      </w:r>
+      <w:proofErr w:type="spellEnd"/>
+      <w:r>
+        <w:rPr>
+          <w:rFonts w:ascii="Times New Roman" w:eastAsia="Times New Roman" w:hAnsi="Times New Roman" w:cs="Times New Roman"/>
+          <w:color w:val="000000"/>
+          <w:lang w:eastAsia="en-GB"/>
+        </w:rPr>
+        <w:t>, 15 Feb. 2019, pysource.com/2019/02/15/detecting-colors-hsv-color-space-opencv-with-python/. Accessed 20 Apr. 2021.</w:t>
+      </w:r>
+    </w:p>
+    <w:p>
+      <w:pPr>
+        <w:pStyle w:val="ListParagraph"/>
+        <w:numPr>
+          <w:ilvl w:val="0"/>
+          <w:numId w:val="3"/>
+        </w:numPr>
+        <w:spacing w:line="360" w:lineRule="auto"/>
+        <w:textAlignment w:val="baseline"/>
+        <w:rPr>
+          <w:rFonts w:ascii="Times New Roman" w:eastAsia="Times New Roman" w:hAnsi="Times New Roman" w:cs="Times New Roman"/>
+          <w:color w:val="000000"/>
+          <w:lang w:eastAsia="en-GB"/>
+        </w:rPr>
+      </w:pPr>
+      <w:r>
+        <w:rPr>
+          <w:rFonts w:ascii="Times New Roman" w:eastAsia="Times New Roman" w:hAnsi="Times New Roman" w:cs="Times New Roman"/>
+          <w:color w:val="000000"/>
+          <w:lang w:eastAsia="en-GB"/>
+        </w:rPr>
+        <w:t>‌“</w:t>
+      </w:r>
+      <w:proofErr w:type="spellStart"/>
+      <w:r>
+        <w:rPr>
+          <w:rFonts w:ascii="Times New Roman" w:eastAsia="Times New Roman" w:hAnsi="Times New Roman" w:cs="Times New Roman"/>
+          <w:color w:val="000000"/>
+          <w:lang w:eastAsia="en-GB"/>
+        </w:rPr>
+        <w:t>YaflaColor</w:t>
+      </w:r>
+      <w:proofErr w:type="spellEnd"/>
+      <w:r>
+        <w:rPr>
+          <w:rFonts w:ascii="Times New Roman" w:eastAsia="Times New Roman" w:hAnsi="Times New Roman" w:cs="Times New Roman"/>
+          <w:color w:val="000000"/>
+          <w:lang w:eastAsia="en-GB"/>
+        </w:rPr>
+        <w:t xml:space="preserve"> RGB - HSV Color Conversion.” </w:t>
+      </w:r>
+      <w:r>
+        <w:rPr>
+          <w:rFonts w:ascii="Times New Roman" w:eastAsia="Times New Roman" w:hAnsi="Times New Roman" w:cs="Times New Roman"/>
+          <w:i/>
+          <w:iCs/>
+          <w:color w:val="000000"/>
+          <w:lang w:eastAsia="en-GB"/>
+        </w:rPr>
+        <w:t>Archive.org</w:t>
+      </w:r>
+      <w:r>
+        <w:rPr>
+          <w:rFonts w:ascii="Times New Roman" w:eastAsia="Times New Roman" w:hAnsi="Times New Roman" w:cs="Times New Roman"/>
+          <w:color w:val="000000"/>
+          <w:lang w:eastAsia="en-GB"/>
+        </w:rPr>
+        <w:t>, 2012, web.archive.org/web/20130806191424/www.yafla.com/yaflacolor/ColorRGBHSL.html. Accessed 20 Apr. 2021.</w:t>
+      </w:r>
+    </w:p>
+    <w:p>
+      <w:pPr>
+        <w:pStyle w:val="ListParagraph"/>
+        <w:numPr>
+          <w:ilvl w:val="0"/>
+          <w:numId w:val="3"/>
+        </w:numPr>
+        <w:spacing w:line="360" w:lineRule="auto"/>
+        <w:textAlignment w:val="baseline"/>
+        <w:rPr>
+          <w:rFonts w:ascii="Times New Roman" w:eastAsia="Times New Roman" w:hAnsi="Times New Roman" w:cs="Times New Roman"/>
+          <w:color w:val="000000"/>
+          <w:lang w:eastAsia="en-GB"/>
+        </w:rPr>
+      </w:pPr>
+      <w:r>
+        <w:rPr>
+          <w:rFonts w:ascii="Times New Roman" w:eastAsia="Times New Roman" w:hAnsi="Times New Roman" w:cs="Times New Roman"/>
+          <w:color w:val="000000"/>
+          <w:lang w:eastAsia="en-GB"/>
+        </w:rPr>
+        <w:t xml:space="preserve">“Projectile Motion Formula.” </w:t>
+      </w:r>
+      <w:r>
+        <w:rPr>
+          <w:rFonts w:ascii="Times New Roman" w:eastAsia="Times New Roman" w:hAnsi="Times New Roman" w:cs="Times New Roman"/>
+          <w:i/>
+          <w:iCs/>
+          <w:color w:val="000000"/>
+          <w:lang w:eastAsia="en-GB"/>
+        </w:rPr>
+        <w:t>101 Computing</w:t>
+      </w:r>
+      <w:r>
+        <w:rPr>
+          <w:rFonts w:ascii="Times New Roman" w:eastAsia="Times New Roman" w:hAnsi="Times New Roman" w:cs="Times New Roman"/>
+          <w:color w:val="000000"/>
+          <w:lang w:eastAsia="en-GB"/>
+        </w:rPr>
+        <w:t>, 3 July 2014, www.101computing.net/projectile-motion-formula/. Accessed 26 Apr. 2021.</w:t>
+      </w:r>
+    </w:p>
+    <w:p>
+      <w:pPr>
+        <w:pStyle w:val="ListParagraph"/>
+        <w:numPr>
+          <w:ilvl w:val="0"/>
+          <w:numId w:val="3"/>
+        </w:numPr>
+        <w:spacing w:line="360" w:lineRule="auto"/>
+        <w:textAlignment w:val="baseline"/>
+        <w:rPr>
+          <w:rFonts w:ascii="Times New Roman" w:eastAsia="Times New Roman" w:hAnsi="Times New Roman" w:cs="Times New Roman"/>
+          <w:color w:val="000000"/>
+          <w:lang w:eastAsia="en-GB"/>
+        </w:rPr>
+      </w:pPr>
+      <w:r>
+        <w:rPr>
+          <w:rFonts w:ascii="Times New Roman" w:eastAsia="Times New Roman" w:hAnsi="Times New Roman" w:cs="Times New Roman"/>
+          <w:color w:val="000000"/>
+          <w:lang w:eastAsia="en-GB"/>
+        </w:rPr>
+        <w:t>‌</w:t>
+      </w:r>
+      <w:proofErr w:type="spellStart"/>
+      <w:r>
+        <w:rPr>
+          <w:rFonts w:ascii="Times New Roman" w:eastAsia="Times New Roman" w:hAnsi="Times New Roman" w:cs="Times New Roman"/>
+          <w:color w:val="000000"/>
+          <w:lang w:eastAsia="en-GB"/>
+        </w:rPr>
+        <w:t>TokyoEdtech</w:t>
+      </w:r>
+      <w:proofErr w:type="spellEnd"/>
+      <w:r>
+        <w:rPr>
+          <w:rFonts w:ascii="Times New Roman" w:eastAsia="Times New Roman" w:hAnsi="Times New Roman" w:cs="Times New Roman"/>
+          <w:color w:val="000000"/>
+          <w:lang w:eastAsia="en-GB"/>
+        </w:rPr>
+        <w:t xml:space="preserve">. “Python Bouncing Ball Simulator 2.” </w:t>
+      </w:r>
+      <w:r>
+        <w:rPr>
+          <w:rFonts w:ascii="Times New Roman" w:eastAsia="Times New Roman" w:hAnsi="Times New Roman" w:cs="Times New Roman"/>
+          <w:i/>
+          <w:iCs/>
+          <w:color w:val="000000"/>
+          <w:lang w:eastAsia="en-GB"/>
+        </w:rPr>
+        <w:t>YouTube</w:t>
+      </w:r>
+      <w:r>
+        <w:rPr>
+          <w:rFonts w:ascii="Times New Roman" w:eastAsia="Times New Roman" w:hAnsi="Times New Roman" w:cs="Times New Roman"/>
+          <w:color w:val="000000"/>
+          <w:lang w:eastAsia="en-GB"/>
+        </w:rPr>
+        <w:t>, 12 June 2018, www.youtube.com/watch?v=ibdICVK0W3Q. Accessed 26 Apr. 2021.</w:t>
+      </w:r>
+    </w:p>
+    <w:p>
+      <w:pPr>
+        <w:pStyle w:val="ListParagraph"/>
+        <w:numPr>
+          <w:ilvl w:val="0"/>
+          <w:numId w:val="3"/>
+        </w:numPr>
+        <w:spacing w:line="360" w:lineRule="auto"/>
+        <w:textAlignment w:val="baseline"/>
+        <w:rPr>
+          <w:rFonts w:ascii="Times New Roman" w:eastAsia="Times New Roman" w:hAnsi="Times New Roman" w:cs="Times New Roman"/>
+          <w:color w:val="000000"/>
+          <w:lang w:eastAsia="en-GB"/>
+        </w:rPr>
+      </w:pPr>
+      <w:r>
+        <w:rPr>
+          <w:rFonts w:ascii="Times New Roman" w:eastAsia="Times New Roman" w:hAnsi="Times New Roman" w:cs="Times New Roman"/>
+          <w:color w:val="000000"/>
+          <w:lang w:eastAsia="en-GB"/>
+        </w:rPr>
+        <w:t xml:space="preserve">“How to Check If a given Point Lies inside or Outside a Polygon? - </w:t>
+      </w:r>
+      <w:proofErr w:type="spellStart"/>
+      <w:r>
+        <w:rPr>
+          <w:rFonts w:ascii="Times New Roman" w:eastAsia="Times New Roman" w:hAnsi="Times New Roman" w:cs="Times New Roman"/>
+          <w:color w:val="000000"/>
+          <w:lang w:eastAsia="en-GB"/>
+        </w:rPr>
+        <w:t>GeeksforGeeks</w:t>
+      </w:r>
+      <w:proofErr w:type="spellEnd"/>
+      <w:r>
+        <w:rPr>
+          <w:rFonts w:ascii="Times New Roman" w:eastAsia="Times New Roman" w:hAnsi="Times New Roman" w:cs="Times New Roman"/>
+          <w:color w:val="000000"/>
+          <w:lang w:eastAsia="en-GB"/>
+        </w:rPr>
+        <w:t xml:space="preserve">.” </w:t>
+      </w:r>
+      <w:proofErr w:type="spellStart"/>
+      <w:r>
+        <w:rPr>
+          <w:rFonts w:ascii="Times New Roman" w:eastAsia="Times New Roman" w:hAnsi="Times New Roman" w:cs="Times New Roman"/>
+          <w:i/>
+          <w:iCs/>
+          <w:color w:val="000000"/>
+          <w:lang w:eastAsia="en-GB"/>
+        </w:rPr>
+        <w:t>GeeksforGeeks</w:t>
+      </w:r>
+      <w:proofErr w:type="spellEnd"/>
+      <w:r>
+        <w:rPr>
+          <w:rFonts w:ascii="Times New Roman" w:eastAsia="Times New Roman" w:hAnsi="Times New Roman" w:cs="Times New Roman"/>
+          <w:color w:val="000000"/>
+          <w:lang w:eastAsia="en-GB"/>
+        </w:rPr>
+        <w:t>, 11 July 2013, www.geeksforgeeks.org/how-to-check-if-a-given-point-lies-inside-a-polygon/#:~:text=1)%20Draw%20a%20horizontal%20line,true%2C%20then%20point%20lies%20outside.. Accessed 1 May 2021.</w:t>
+      </w:r>
+    </w:p>
+    <w:p>
+      <w:pPr>
+        <w:pStyle w:val="ListParagraph"/>
+        <w:numPr>
+          <w:ilvl w:val="0"/>
+          <w:numId w:val="3"/>
+        </w:numPr>
+        <w:spacing w:line="360" w:lineRule="auto"/>
+        <w:textAlignment w:val="baseline"/>
+        <w:rPr>
+          <w:rFonts w:ascii="Times New Roman" w:eastAsia="Times New Roman" w:hAnsi="Times New Roman" w:cs="Times New Roman"/>
+          <w:color w:val="000000"/>
+          <w:lang w:eastAsia="en-GB"/>
+        </w:rPr>
+      </w:pPr>
+      <w:r>
+        <w:rPr>
+          <w:rFonts w:ascii="Times New Roman" w:eastAsia="Times New Roman" w:hAnsi="Times New Roman" w:cs="Times New Roman"/>
+          <w:color w:val="000000"/>
+          <w:lang w:eastAsia="en-GB"/>
+        </w:rPr>
+        <w:t xml:space="preserve">‌“How to Check If Two given Line Segments Intersect? - </w:t>
+      </w:r>
+      <w:proofErr w:type="spellStart"/>
+      <w:r>
+        <w:rPr>
+          <w:rFonts w:ascii="Times New Roman" w:eastAsia="Times New Roman" w:hAnsi="Times New Roman" w:cs="Times New Roman"/>
+          <w:color w:val="000000"/>
+          <w:lang w:eastAsia="en-GB"/>
+        </w:rPr>
+        <w:t>GeeksforGeeks</w:t>
+      </w:r>
+      <w:proofErr w:type="spellEnd"/>
+      <w:r>
+        <w:rPr>
+          <w:rFonts w:ascii="Times New Roman" w:eastAsia="Times New Roman" w:hAnsi="Times New Roman" w:cs="Times New Roman"/>
+          <w:color w:val="000000"/>
+          <w:lang w:eastAsia="en-GB"/>
+        </w:rPr>
+        <w:t xml:space="preserve">.” </w:t>
+      </w:r>
+      <w:proofErr w:type="spellStart"/>
+      <w:r>
+        <w:rPr>
+          <w:rFonts w:ascii="Times New Roman" w:eastAsia="Times New Roman" w:hAnsi="Times New Roman" w:cs="Times New Roman"/>
+          <w:i/>
+          <w:iCs/>
+          <w:color w:val="000000"/>
+          <w:lang w:eastAsia="en-GB"/>
+        </w:rPr>
+        <w:t>GeeksforGeeks</w:t>
+      </w:r>
+      <w:proofErr w:type="spellEnd"/>
+      <w:r>
+        <w:rPr>
+          <w:rFonts w:ascii="Times New Roman" w:eastAsia="Times New Roman" w:hAnsi="Times New Roman" w:cs="Times New Roman"/>
+          <w:color w:val="000000"/>
+          <w:lang w:eastAsia="en-GB"/>
+        </w:rPr>
+        <w:t>, 10 July 2013, www.geeksforgeeks.org/check-if-two-given-line-segments-intersect/. Accessed 1 May 2021.</w:t>
+      </w:r>
+    </w:p>
+    <w:p>
+      <w:pPr>
+        <w:pStyle w:val="ListParagraph"/>
+        <w:numPr>
+          <w:ilvl w:val="0"/>
+          <w:numId w:val="3"/>
+        </w:numPr>
+        <w:spacing w:line="360" w:lineRule="auto"/>
+        <w:textAlignment w:val="baseline"/>
+        <w:rPr>
+          <w:rFonts w:ascii="Times New Roman" w:eastAsia="Times New Roman" w:hAnsi="Times New Roman" w:cs="Times New Roman"/>
+          <w:color w:val="000000"/>
+          <w:lang w:eastAsia="en-GB"/>
+        </w:rPr>
+      </w:pPr>
+      <w:r>
+        <w:rPr>
+          <w:rFonts w:ascii="Times New Roman" w:eastAsia="Times New Roman" w:hAnsi="Times New Roman" w:cs="Times New Roman"/>
+          <w:color w:val="000000"/>
+          <w:lang w:eastAsia="en-GB"/>
+        </w:rPr>
+        <w:t xml:space="preserve">‌“Intersection of a Line and a Circle.” </w:t>
+      </w:r>
+      <w:r>
+        <w:rPr>
+          <w:rFonts w:ascii="Times New Roman" w:eastAsia="Times New Roman" w:hAnsi="Times New Roman" w:cs="Times New Roman"/>
+          <w:i/>
+          <w:iCs/>
+          <w:color w:val="000000"/>
+          <w:lang w:eastAsia="en-GB"/>
+        </w:rPr>
+        <w:t>DoubleRoot.in</w:t>
+      </w:r>
+      <w:r>
+        <w:rPr>
+          <w:rFonts w:ascii="Times New Roman" w:eastAsia="Times New Roman" w:hAnsi="Times New Roman" w:cs="Times New Roman"/>
+          <w:color w:val="000000"/>
+          <w:lang w:eastAsia="en-GB"/>
+        </w:rPr>
+        <w:t>, Dec. 2020, doubleroot.in/lessons/circle/intersection-line-circle-1/#:~:text=To%20determine%20the%20position%20of,circle%20at%20two%20distinct%20points.. Accessed 1 May 2021.</w:t>
+      </w:r>
+    </w:p>
+    <w:p>
+      <w:pPr>
+        <w:pStyle w:val="ListParagraph"/>
+        <w:numPr>
+          <w:ilvl w:val="0"/>
+          <w:numId w:val="3"/>
+        </w:numPr>
+        <w:spacing w:line="360" w:lineRule="auto"/>
+        <w:textAlignment w:val="baseline"/>
+        <w:rPr>
+          <w:rFonts w:ascii="Times New Roman" w:eastAsia="Times New Roman" w:hAnsi="Times New Roman" w:cs="Times New Roman"/>
+          <w:color w:val="000000"/>
+          <w:lang w:eastAsia="en-GB"/>
+        </w:rPr>
+      </w:pPr>
+      <w:r>
+        <w:rPr>
+          <w:rFonts w:ascii="Times New Roman" w:eastAsia="Times New Roman" w:hAnsi="Times New Roman" w:cs="Times New Roman"/>
+          <w:color w:val="000000"/>
+          <w:lang w:eastAsia="en-GB"/>
+        </w:rPr>
+        <w:lastRenderedPageBreak/>
+        <w:t xml:space="preserve">‌“Check If a Line Touches or Intersects a Circle - </w:t>
+      </w:r>
+      <w:proofErr w:type="spellStart"/>
+      <w:r>
+        <w:rPr>
+          <w:rFonts w:ascii="Times New Roman" w:eastAsia="Times New Roman" w:hAnsi="Times New Roman" w:cs="Times New Roman"/>
+          <w:color w:val="000000"/>
+          <w:lang w:eastAsia="en-GB"/>
+        </w:rPr>
+        <w:t>GeeksforGeeks</w:t>
+      </w:r>
+      <w:proofErr w:type="spellEnd"/>
+      <w:r>
+        <w:rPr>
+          <w:rFonts w:ascii="Times New Roman" w:eastAsia="Times New Roman" w:hAnsi="Times New Roman" w:cs="Times New Roman"/>
+          <w:color w:val="000000"/>
+          <w:lang w:eastAsia="en-GB"/>
+        </w:rPr>
+        <w:t xml:space="preserve">.” </w:t>
+      </w:r>
+      <w:proofErr w:type="spellStart"/>
+      <w:r>
+        <w:rPr>
+          <w:rFonts w:ascii="Times New Roman" w:eastAsia="Times New Roman" w:hAnsi="Times New Roman" w:cs="Times New Roman"/>
+          <w:i/>
+          <w:iCs/>
+          <w:color w:val="000000"/>
+          <w:lang w:eastAsia="en-GB"/>
+        </w:rPr>
+        <w:t>GeeksforGeeks</w:t>
+      </w:r>
+      <w:proofErr w:type="spellEnd"/>
+      <w:r>
+        <w:rPr>
+          <w:rFonts w:ascii="Times New Roman" w:eastAsia="Times New Roman" w:hAnsi="Times New Roman" w:cs="Times New Roman"/>
+          <w:color w:val="000000"/>
+          <w:lang w:eastAsia="en-GB"/>
+        </w:rPr>
+        <w:t>, 17 Sept. 2017, www.geeksforgeeks.org/check-line-touches-intersects-circle/. Accessed 1 May 2021.</w:t>
+      </w:r>
+    </w:p>
+    <w:p>
+      <w:pPr>
+        <w:pStyle w:val="ListParagraph"/>
+        <w:numPr>
+          <w:ilvl w:val="0"/>
+          <w:numId w:val="3"/>
+        </w:numPr>
+        <w:spacing w:line="360" w:lineRule="auto"/>
+        <w:textAlignment w:val="baseline"/>
+        <w:rPr>
+          <w:rFonts w:ascii="Times New Roman" w:eastAsia="Times New Roman" w:hAnsi="Times New Roman" w:cs="Times New Roman"/>
+          <w:color w:val="000000"/>
+          <w:lang w:eastAsia="en-GB"/>
+        </w:rPr>
+      </w:pPr>
+      <w:r>
+        <w:rPr>
+          <w:rFonts w:ascii="Times New Roman" w:eastAsia="Times New Roman" w:hAnsi="Times New Roman" w:cs="Times New Roman"/>
+          <w:color w:val="000000"/>
+          <w:lang w:eastAsia="en-GB"/>
+        </w:rPr>
+        <w:t>‌</w:t>
+      </w:r>
+      <w:proofErr w:type="spellStart"/>
+      <w:r>
+        <w:rPr>
+          <w:rFonts w:ascii="Times New Roman" w:eastAsia="Times New Roman" w:hAnsi="Times New Roman" w:cs="Times New Roman"/>
+          <w:color w:val="000000"/>
+          <w:lang w:eastAsia="en-GB"/>
+        </w:rPr>
+        <w:t>Batash</w:t>
+      </w:r>
+      <w:proofErr w:type="spellEnd"/>
+      <w:r>
+        <w:rPr>
+          <w:rFonts w:ascii="Times New Roman" w:eastAsia="Times New Roman" w:hAnsi="Times New Roman" w:cs="Times New Roman"/>
+          <w:color w:val="000000"/>
+          <w:lang w:eastAsia="en-GB"/>
+        </w:rPr>
+        <w:t xml:space="preserve">. “Calculate Angle Change after Hitting a Tilted Wall.” </w:t>
+      </w:r>
+      <w:r>
+        <w:rPr>
+          <w:rFonts w:ascii="Times New Roman" w:eastAsia="Times New Roman" w:hAnsi="Times New Roman" w:cs="Times New Roman"/>
+          <w:i/>
+          <w:iCs/>
+          <w:color w:val="000000"/>
+          <w:lang w:eastAsia="en-GB"/>
+        </w:rPr>
+        <w:t>Stack Overflow</w:t>
+      </w:r>
+      <w:r>
+        <w:rPr>
+          <w:rFonts w:ascii="Times New Roman" w:eastAsia="Times New Roman" w:hAnsi="Times New Roman" w:cs="Times New Roman"/>
+          <w:color w:val="000000"/>
+          <w:lang w:eastAsia="en-GB"/>
+        </w:rPr>
+        <w:t>, 17 July 2017, stackoverflow.com/questions/45154176/calculate-angle-change-after-hitting-a-tilted-wall. Accessed 1 May 2021.</w:t>
+      </w:r>
+    </w:p>
+    <w:p>
+      <w:pPr>
+        <w:pStyle w:val="ListParagraph"/>
+        <w:numPr>
+          <w:ilvl w:val="0"/>
+          <w:numId w:val="3"/>
+        </w:numPr>
+        <w:spacing w:after="240" w:line="360" w:lineRule="auto"/>
+        <w:textAlignment w:val="baseline"/>
+        <w:rPr>
+          <w:rFonts w:ascii="Times New Roman" w:eastAsia="Times New Roman" w:hAnsi="Times New Roman" w:cs="Times New Roman"/>
+          <w:color w:val="000000"/>
+          <w:lang w:eastAsia="en-GB"/>
+        </w:rPr>
+      </w:pPr>
+      <w:r>
+        <w:rPr>
+          <w:rFonts w:ascii="Times New Roman" w:eastAsia="Times New Roman" w:hAnsi="Times New Roman" w:cs="Times New Roman"/>
+          <w:color w:val="000000"/>
+          <w:lang w:eastAsia="en-GB"/>
+        </w:rPr>
+        <w:t xml:space="preserve">‌“Dot Product.” </w:t>
+      </w:r>
+      <w:r>
+        <w:rPr>
+          <w:rFonts w:ascii="Times New Roman" w:eastAsia="Times New Roman" w:hAnsi="Times New Roman" w:cs="Times New Roman"/>
+          <w:i/>
+          <w:iCs/>
+          <w:color w:val="000000"/>
+          <w:lang w:eastAsia="en-GB"/>
+        </w:rPr>
+        <w:t>Mathsisfun.com</w:t>
+      </w:r>
+      <w:r>
+        <w:rPr>
+          <w:rFonts w:ascii="Times New Roman" w:eastAsia="Times New Roman" w:hAnsi="Times New Roman" w:cs="Times New Roman"/>
+          <w:color w:val="000000"/>
+          <w:lang w:eastAsia="en-GB"/>
+        </w:rPr>
+        <w:t>, 2017, www.mathsisfun.com/algebra/vectors-dot-product.html. Accessed 1 May 2021.</w:t>
+      </w:r>
+    </w:p>
+    <w:p>
+      <w:pPr>
+        <w:pStyle w:val="ListParagraph"/>
+        <w:numPr>
+          <w:ilvl w:val="0"/>
+          <w:numId w:val="3"/>
+        </w:numPr>
+        <w:spacing w:line="360" w:lineRule="auto"/>
+        <w:rPr>
+          <w:rFonts w:ascii="Times New Roman" w:eastAsia="Times New Roman" w:hAnsi="Times New Roman" w:cs="Times New Roman"/>
+          <w:lang w:eastAsia="en-GB"/>
+        </w:rPr>
+      </w:pPr>
+      <w:r>
+        <w:rPr>
+          <w:rFonts w:ascii="Times New Roman" w:eastAsia="Times New Roman" w:hAnsi="Times New Roman" w:cs="Times New Roman"/>
+          <w:color w:val="000000"/>
+          <w:lang w:eastAsia="en-GB"/>
+        </w:rPr>
+        <w:t xml:space="preserve">‌“Distance between Point and Line | Brilliant Math &amp; Science Wiki.” </w:t>
+      </w:r>
+      <w:r>
+        <w:rPr>
+          <w:rFonts w:ascii="Times New Roman" w:eastAsia="Times New Roman" w:hAnsi="Times New Roman" w:cs="Times New Roman"/>
+          <w:i/>
+          <w:iCs/>
+          <w:color w:val="000000"/>
+          <w:lang w:eastAsia="en-GB"/>
+        </w:rPr>
+        <w:t>Brilliant.org</w:t>
+      </w:r>
+      <w:r>
+        <w:rPr>
+          <w:rFonts w:ascii="Times New Roman" w:eastAsia="Times New Roman" w:hAnsi="Times New Roman" w:cs="Times New Roman"/>
+          <w:color w:val="000000"/>
+          <w:lang w:eastAsia="en-GB"/>
+        </w:rPr>
+        <w:t>, 2016, brilliant.org/wiki/distance-between-point-and-line/#:~:text=The%20formula%20for%20this%20one,%2B%20b%202%20%2B%20c%202%20.. Accessed 1 May 2021.</w:t>
+      </w:r>
+    </w:p>
+    <w:p/>
     <w:sectPr>
       <w:pgSz w:w="11906" w:h="16838"/>
       <w:pgMar w:top="1440" w:right="1440" w:bottom="1440" w:left="1440" w:header="720" w:footer="720" w:gutter="0"/>
@@ -588,6 +1563,412 @@
     </w:sectPr>
   </w:body>
 </w:document>
+</file>
+
+<file path=word/numbering.xml><?xml version="1.0" encoding="utf-8"?>
+<w:numbering xmlns:wpc="http://schemas.microsoft.com/office/word/2010/wordprocessingCanvas" xmlns:cx="http://schemas.microsoft.com/office/drawing/2014/chartex" xmlns:cx1="http://schemas.microsoft.com/office/drawing/2015/9/8/chartex" xmlns:cx2="http://schemas.microsoft.com/office/drawing/2015/10/21/chartex" xmlns:cx3="http://schemas.microsoft.com/office/drawing/2016/5/9/chartex" xmlns:cx4="http://schemas.microsoft.com/office/drawing/2016/5/10/chartex" xmlns:cx5="http://schemas.microsoft.com/office/drawing/2016/5/11/chartex" xmlns:cx6="http://schemas.microsoft.com/office/drawing/2016/5/12/chartex" xmlns:cx7="http://schemas.microsoft.com/office/drawing/2016/5/13/chartex" xmlns:cx8="http://schemas.microsoft.com/office/drawing/2016/5/14/chartex" xmlns:mc="http://schemas.openxmlformats.org/markup-compatibility/2006" xmlns:aink="http://schemas.microsoft.com/office/drawing/2016/ink" xmlns:am3d="http://schemas.microsoft.com/office/drawing/2017/model3d" xmlns:o="urn:schemas-microsoft-com:office:office" xmlns:r="http://schemas.openxmlformats.org/officeDocument/2006/relationships" xmlns:m="http://schemas.openxmlformats.org/officeDocument/2006/math" xmlns:v="urn:schemas-microsoft-com:vml" xmlns:wp14="http://schemas.microsoft.com/office/word/2010/wordprocessingDrawing" xmlns:wp="http://schemas.openxmlformats.org/drawingml/2006/wordprocessingDrawing" xmlns:w10="urn:schemas-microsoft-com:office:word" xmlns:w="http://schemas.openxmlformats.org/wordprocessingml/2006/main" xmlns:w14="http://schemas.microsoft.com/office/word/2010/wordml" xmlns:w15="http://schemas.microsoft.com/office/word/2012/wordml" xmlns:w16cex="http://schemas.microsoft.com/office/word/2018/wordml/cex" xmlns:w16cid="http://schemas.microsoft.com/office/word/2016/wordml/cid" xmlns:w16="http://schemas.microsoft.com/office/word/2018/wordml" xmlns:w16se="http://schemas.microsoft.com/office/word/2015/wordml/symex" xmlns:wpg="http://schemas.microsoft.com/office/word/2010/wordprocessingGroup" xmlns:wpi="http://schemas.microsoft.com/office/word/2010/wordprocessingInk" xmlns:wne="http://schemas.microsoft.com/office/word/2006/wordml" xmlns:wps="http://schemas.microsoft.com/office/word/2010/wordprocessingShape" mc:Ignorable="w14 w15 w16se w16cid w16 w16cex wp14">
+  <w:abstractNum w:abstractNumId="0" w15:restartNumberingAfterBreak="0">
+    <w:nsid w:val="165903C2"/>
+    <w:multiLevelType w:val="hybridMultilevel"/>
+    <w:tmpl w:val="CF58E252"/>
+    <w:lvl w:ilvl="0" w:tplc="08090001">
+      <w:start w:val="1"/>
+      <w:numFmt w:val="bullet"/>
+      <w:lvlText w:val=""/>
+      <w:lvlJc w:val="left"/>
+      <w:pPr>
+        <w:ind w:left="1080" w:hanging="360"/>
+      </w:pPr>
+      <w:rPr>
+        <w:rFonts w:ascii="Symbol" w:hAnsi="Symbol" w:hint="default"/>
+      </w:rPr>
+    </w:lvl>
+    <w:lvl w:ilvl="1" w:tplc="08090003" w:tentative="1">
+      <w:start w:val="1"/>
+      <w:numFmt w:val="bullet"/>
+      <w:lvlText w:val="o"/>
+      <w:lvlJc w:val="left"/>
+      <w:pPr>
+        <w:ind w:left="1800" w:hanging="360"/>
+      </w:pPr>
+      <w:rPr>
+        <w:rFonts w:ascii="Courier New" w:hAnsi="Courier New" w:cs="Courier New" w:hint="default"/>
+      </w:rPr>
+    </w:lvl>
+    <w:lvl w:ilvl="2" w:tplc="08090005" w:tentative="1">
+      <w:start w:val="1"/>
+      <w:numFmt w:val="bullet"/>
+      <w:lvlText w:val=""/>
+      <w:lvlJc w:val="left"/>
+      <w:pPr>
+        <w:ind w:left="2520" w:hanging="360"/>
+      </w:pPr>
+      <w:rPr>
+        <w:rFonts w:ascii="Wingdings" w:hAnsi="Wingdings" w:hint="default"/>
+      </w:rPr>
+    </w:lvl>
+    <w:lvl w:ilvl="3" w:tplc="08090001" w:tentative="1">
+      <w:start w:val="1"/>
+      <w:numFmt w:val="bullet"/>
+      <w:lvlText w:val=""/>
+      <w:lvlJc w:val="left"/>
+      <w:pPr>
+        <w:ind w:left="3240" w:hanging="360"/>
+      </w:pPr>
+      <w:rPr>
+        <w:rFonts w:ascii="Symbol" w:hAnsi="Symbol" w:hint="default"/>
+      </w:rPr>
+    </w:lvl>
+    <w:lvl w:ilvl="4" w:tplc="08090003" w:tentative="1">
+      <w:start w:val="1"/>
+      <w:numFmt w:val="bullet"/>
+      <w:lvlText w:val="o"/>
+      <w:lvlJc w:val="left"/>
+      <w:pPr>
+        <w:ind w:left="3960" w:hanging="360"/>
+      </w:pPr>
+      <w:rPr>
+        <w:rFonts w:ascii="Courier New" w:hAnsi="Courier New" w:cs="Courier New" w:hint="default"/>
+      </w:rPr>
+    </w:lvl>
+    <w:lvl w:ilvl="5" w:tplc="08090005" w:tentative="1">
+      <w:start w:val="1"/>
+      <w:numFmt w:val="bullet"/>
+      <w:lvlText w:val=""/>
+      <w:lvlJc w:val="left"/>
+      <w:pPr>
+        <w:ind w:left="4680" w:hanging="360"/>
+      </w:pPr>
+      <w:rPr>
+        <w:rFonts w:ascii="Wingdings" w:hAnsi="Wingdings" w:hint="default"/>
+      </w:rPr>
+    </w:lvl>
+    <w:lvl w:ilvl="6" w:tplc="08090001" w:tentative="1">
+      <w:start w:val="1"/>
+      <w:numFmt w:val="bullet"/>
+      <w:lvlText w:val=""/>
+      <w:lvlJc w:val="left"/>
+      <w:pPr>
+        <w:ind w:left="5400" w:hanging="360"/>
+      </w:pPr>
+      <w:rPr>
+        <w:rFonts w:ascii="Symbol" w:hAnsi="Symbol" w:hint="default"/>
+      </w:rPr>
+    </w:lvl>
+    <w:lvl w:ilvl="7" w:tplc="08090003" w:tentative="1">
+      <w:start w:val="1"/>
+      <w:numFmt w:val="bullet"/>
+      <w:lvlText w:val="o"/>
+      <w:lvlJc w:val="left"/>
+      <w:pPr>
+        <w:ind w:left="6120" w:hanging="360"/>
+      </w:pPr>
+      <w:rPr>
+        <w:rFonts w:ascii="Courier New" w:hAnsi="Courier New" w:cs="Courier New" w:hint="default"/>
+      </w:rPr>
+    </w:lvl>
+    <w:lvl w:ilvl="8" w:tplc="08090005" w:tentative="1">
+      <w:start w:val="1"/>
+      <w:numFmt w:val="bullet"/>
+      <w:lvlText w:val=""/>
+      <w:lvlJc w:val="left"/>
+      <w:pPr>
+        <w:ind w:left="6840" w:hanging="360"/>
+      </w:pPr>
+      <w:rPr>
+        <w:rFonts w:ascii="Wingdings" w:hAnsi="Wingdings" w:hint="default"/>
+      </w:rPr>
+    </w:lvl>
+  </w:abstractNum>
+  <w:abstractNum w:abstractNumId="1" w15:restartNumberingAfterBreak="0">
+    <w:nsid w:val="16D94236"/>
+    <w:multiLevelType w:val="hybridMultilevel"/>
+    <w:tmpl w:val="97529B1A"/>
+    <w:lvl w:ilvl="0" w:tplc="08090001">
+      <w:start w:val="1"/>
+      <w:numFmt w:val="bullet"/>
+      <w:lvlText w:val=""/>
+      <w:lvlJc w:val="left"/>
+      <w:pPr>
+        <w:ind w:left="720" w:hanging="360"/>
+      </w:pPr>
+      <w:rPr>
+        <w:rFonts w:ascii="Symbol" w:hAnsi="Symbol" w:hint="default"/>
+      </w:rPr>
+    </w:lvl>
+    <w:lvl w:ilvl="1" w:tplc="08090003" w:tentative="1">
+      <w:start w:val="1"/>
+      <w:numFmt w:val="bullet"/>
+      <w:lvlText w:val="o"/>
+      <w:lvlJc w:val="left"/>
+      <w:pPr>
+        <w:ind w:left="1440" w:hanging="360"/>
+      </w:pPr>
+      <w:rPr>
+        <w:rFonts w:ascii="Courier New" w:hAnsi="Courier New" w:cs="Courier New" w:hint="default"/>
+      </w:rPr>
+    </w:lvl>
+    <w:lvl w:ilvl="2" w:tplc="08090005" w:tentative="1">
+      <w:start w:val="1"/>
+      <w:numFmt w:val="bullet"/>
+      <w:lvlText w:val=""/>
+      <w:lvlJc w:val="left"/>
+      <w:pPr>
+        <w:ind w:left="2160" w:hanging="360"/>
+      </w:pPr>
+      <w:rPr>
+        <w:rFonts w:ascii="Wingdings" w:hAnsi="Wingdings" w:hint="default"/>
+      </w:rPr>
+    </w:lvl>
+    <w:lvl w:ilvl="3" w:tplc="08090001" w:tentative="1">
+      <w:start w:val="1"/>
+      <w:numFmt w:val="bullet"/>
+      <w:lvlText w:val=""/>
+      <w:lvlJc w:val="left"/>
+      <w:pPr>
+        <w:ind w:left="2880" w:hanging="360"/>
+      </w:pPr>
+      <w:rPr>
+        <w:rFonts w:ascii="Symbol" w:hAnsi="Symbol" w:hint="default"/>
+      </w:rPr>
+    </w:lvl>
+    <w:lvl w:ilvl="4" w:tplc="08090003" w:tentative="1">
+      <w:start w:val="1"/>
+      <w:numFmt w:val="bullet"/>
+      <w:lvlText w:val="o"/>
+      <w:lvlJc w:val="left"/>
+      <w:pPr>
+        <w:ind w:left="3600" w:hanging="360"/>
+      </w:pPr>
+      <w:rPr>
+        <w:rFonts w:ascii="Courier New" w:hAnsi="Courier New" w:cs="Courier New" w:hint="default"/>
+      </w:rPr>
+    </w:lvl>
+    <w:lvl w:ilvl="5" w:tplc="08090005" w:tentative="1">
+      <w:start w:val="1"/>
+      <w:numFmt w:val="bullet"/>
+      <w:lvlText w:val=""/>
+      <w:lvlJc w:val="left"/>
+      <w:pPr>
+        <w:ind w:left="4320" w:hanging="360"/>
+      </w:pPr>
+      <w:rPr>
+        <w:rFonts w:ascii="Wingdings" w:hAnsi="Wingdings" w:hint="default"/>
+      </w:rPr>
+    </w:lvl>
+    <w:lvl w:ilvl="6" w:tplc="08090001" w:tentative="1">
+      <w:start w:val="1"/>
+      <w:numFmt w:val="bullet"/>
+      <w:lvlText w:val=""/>
+      <w:lvlJc w:val="left"/>
+      <w:pPr>
+        <w:ind w:left="5040" w:hanging="360"/>
+      </w:pPr>
+      <w:rPr>
+        <w:rFonts w:ascii="Symbol" w:hAnsi="Symbol" w:hint="default"/>
+      </w:rPr>
+    </w:lvl>
+    <w:lvl w:ilvl="7" w:tplc="08090003" w:tentative="1">
+      <w:start w:val="1"/>
+      <w:numFmt w:val="bullet"/>
+      <w:lvlText w:val="o"/>
+      <w:lvlJc w:val="left"/>
+      <w:pPr>
+        <w:ind w:left="5760" w:hanging="360"/>
+      </w:pPr>
+      <w:rPr>
+        <w:rFonts w:ascii="Courier New" w:hAnsi="Courier New" w:cs="Courier New" w:hint="default"/>
+      </w:rPr>
+    </w:lvl>
+    <w:lvl w:ilvl="8" w:tplc="08090005" w:tentative="1">
+      <w:start w:val="1"/>
+      <w:numFmt w:val="bullet"/>
+      <w:lvlText w:val=""/>
+      <w:lvlJc w:val="left"/>
+      <w:pPr>
+        <w:ind w:left="6480" w:hanging="360"/>
+      </w:pPr>
+      <w:rPr>
+        <w:rFonts w:ascii="Wingdings" w:hAnsi="Wingdings" w:hint="default"/>
+      </w:rPr>
+    </w:lvl>
+  </w:abstractNum>
+  <w:abstractNum w:abstractNumId="2" w15:restartNumberingAfterBreak="0">
+    <w:nsid w:val="2CB55568"/>
+    <w:multiLevelType w:val="multilevel"/>
+    <w:tmpl w:val="75EEA012"/>
+    <w:lvl w:ilvl="0">
+      <w:start w:val="1"/>
+      <w:numFmt w:val="bullet"/>
+      <w:lvlText w:val=""/>
+      <w:lvlJc w:val="left"/>
+      <w:pPr>
+        <w:tabs>
+          <w:tab w:val="num" w:pos="720"/>
+        </w:tabs>
+        <w:ind w:left="720" w:hanging="360"/>
+      </w:pPr>
+      <w:rPr>
+        <w:rFonts w:ascii="Symbol" w:hAnsi="Symbol" w:hint="default"/>
+        <w:sz w:val="20"/>
+      </w:rPr>
+    </w:lvl>
+    <w:lvl w:ilvl="1" w:tentative="1">
+      <w:start w:val="1"/>
+      <w:numFmt w:val="bullet"/>
+      <w:lvlText w:val="o"/>
+      <w:lvlJc w:val="left"/>
+      <w:pPr>
+        <w:tabs>
+          <w:tab w:val="num" w:pos="1440"/>
+        </w:tabs>
+        <w:ind w:left="1440" w:hanging="360"/>
+      </w:pPr>
+      <w:rPr>
+        <w:rFonts w:ascii="Courier New" w:hAnsi="Courier New" w:hint="default"/>
+        <w:sz w:val="20"/>
+      </w:rPr>
+    </w:lvl>
+    <w:lvl w:ilvl="2" w:tentative="1">
+      <w:start w:val="1"/>
+      <w:numFmt w:val="bullet"/>
+      <w:lvlText w:val=""/>
+      <w:lvlJc w:val="left"/>
+      <w:pPr>
+        <w:tabs>
+          <w:tab w:val="num" w:pos="2160"/>
+        </w:tabs>
+        <w:ind w:left="2160" w:hanging="360"/>
+      </w:pPr>
+      <w:rPr>
+        <w:rFonts w:ascii="Wingdings" w:hAnsi="Wingdings" w:hint="default"/>
+        <w:sz w:val="20"/>
+      </w:rPr>
+    </w:lvl>
+    <w:lvl w:ilvl="3" w:tentative="1">
+      <w:start w:val="1"/>
+      <w:numFmt w:val="bullet"/>
+      <w:lvlText w:val=""/>
+      <w:lvlJc w:val="left"/>
+      <w:pPr>
+        <w:tabs>
+          <w:tab w:val="num" w:pos="2880"/>
+        </w:tabs>
+        <w:ind w:left="2880" w:hanging="360"/>
+      </w:pPr>
+      <w:rPr>
+        <w:rFonts w:ascii="Wingdings" w:hAnsi="Wingdings" w:hint="default"/>
+        <w:sz w:val="20"/>
+      </w:rPr>
+    </w:lvl>
+    <w:lvl w:ilvl="4" w:tentative="1">
+      <w:start w:val="1"/>
+      <w:numFmt w:val="bullet"/>
+      <w:lvlText w:val=""/>
+      <w:lvlJc w:val="left"/>
+      <w:pPr>
+        <w:tabs>
+          <w:tab w:val="num" w:pos="3600"/>
+        </w:tabs>
+        <w:ind w:left="3600" w:hanging="360"/>
+      </w:pPr>
+      <w:rPr>
+        <w:rFonts w:ascii="Wingdings" w:hAnsi="Wingdings" w:hint="default"/>
+        <w:sz w:val="20"/>
+      </w:rPr>
+    </w:lvl>
+    <w:lvl w:ilvl="5" w:tentative="1">
+      <w:start w:val="1"/>
+      <w:numFmt w:val="bullet"/>
+      <w:lvlText w:val=""/>
+      <w:lvlJc w:val="left"/>
+      <w:pPr>
+        <w:tabs>
+          <w:tab w:val="num" w:pos="4320"/>
+        </w:tabs>
+        <w:ind w:left="4320" w:hanging="360"/>
+      </w:pPr>
+      <w:rPr>
+        <w:rFonts w:ascii="Wingdings" w:hAnsi="Wingdings" w:hint="default"/>
+        <w:sz w:val="20"/>
+      </w:rPr>
+    </w:lvl>
+    <w:lvl w:ilvl="6" w:tentative="1">
+      <w:start w:val="1"/>
+      <w:numFmt w:val="bullet"/>
+      <w:lvlText w:val=""/>
+      <w:lvlJc w:val="left"/>
+      <w:pPr>
+        <w:tabs>
+          <w:tab w:val="num" w:pos="5040"/>
+        </w:tabs>
+        <w:ind w:left="5040" w:hanging="360"/>
+      </w:pPr>
+      <w:rPr>
+        <w:rFonts w:ascii="Wingdings" w:hAnsi="Wingdings" w:hint="default"/>
+        <w:sz w:val="20"/>
+      </w:rPr>
+    </w:lvl>
+    <w:lvl w:ilvl="7" w:tentative="1">
+      <w:start w:val="1"/>
+      <w:numFmt w:val="bullet"/>
+      <w:lvlText w:val=""/>
+      <w:lvlJc w:val="left"/>
+      <w:pPr>
+        <w:tabs>
+          <w:tab w:val="num" w:pos="5760"/>
+        </w:tabs>
+        <w:ind w:left="5760" w:hanging="360"/>
+      </w:pPr>
+      <w:rPr>
+        <w:rFonts w:ascii="Wingdings" w:hAnsi="Wingdings" w:hint="default"/>
+        <w:sz w:val="20"/>
+      </w:rPr>
+    </w:lvl>
+    <w:lvl w:ilvl="8" w:tentative="1">
+      <w:start w:val="1"/>
+      <w:numFmt w:val="bullet"/>
+      <w:lvlText w:val=""/>
+      <w:lvlJc w:val="left"/>
+      <w:pPr>
+        <w:tabs>
+          <w:tab w:val="num" w:pos="6480"/>
+        </w:tabs>
+        <w:ind w:left="6480" w:hanging="360"/>
+      </w:pPr>
+      <w:rPr>
+        <w:rFonts w:ascii="Wingdings" w:hAnsi="Wingdings" w:hint="default"/>
+        <w:sz w:val="20"/>
+      </w:rPr>
+    </w:lvl>
+  </w:abstractNum>
+  <w:num w:numId="1">
+    <w:abstractNumId w:val="2"/>
+    <w:lvlOverride w:ilvl="0">
+      <w:lvl w:ilvl="0">
+        <w:numFmt w:val="bullet"/>
+        <w:lvlText w:val="o"/>
+        <w:lvlJc w:val="left"/>
+        <w:pPr>
+          <w:tabs>
+            <w:tab w:val="num" w:pos="720"/>
+          </w:tabs>
+          <w:ind w:left="720" w:hanging="360"/>
+        </w:pPr>
+        <w:rPr>
+          <w:rFonts w:ascii="Courier New" w:hAnsi="Courier New" w:hint="default"/>
+          <w:sz w:val="20"/>
+        </w:rPr>
+      </w:lvl>
+    </w:lvlOverride>
+  </w:num>
+  <w:num w:numId="2">
+    <w:abstractNumId w:val="1"/>
+  </w:num>
+  <w:num w:numId="3">
+    <w:abstractNumId w:val="0"/>
+  </w:num>
+</w:numbering>
 </file>
 
 <file path=word/styles.xml><?xml version="1.0" encoding="utf-8"?>
@@ -1012,6 +2393,32 @@
     <w:semiHidden/>
     <w:unhideWhenUsed/>
   </w:style>
+  <w:style w:type="paragraph" w:styleId="NormalWeb">
+    <w:name w:val="Normal (Web)"/>
+    <w:basedOn w:val="Normal"/>
+    <w:uiPriority w:val="99"/>
+    <w:semiHidden/>
+    <w:unhideWhenUsed/>
+    <w:rsid w:val="001724EC"/>
+    <w:pPr>
+      <w:spacing w:before="100" w:beforeAutospacing="1" w:after="100" w:afterAutospacing="1"/>
+    </w:pPr>
+    <w:rPr>
+      <w:rFonts w:ascii="Times New Roman" w:eastAsia="Times New Roman" w:hAnsi="Times New Roman" w:cs="Times New Roman"/>
+      <w:lang w:eastAsia="en-GB"/>
+    </w:rPr>
+  </w:style>
+  <w:style w:type="paragraph" w:styleId="ListParagraph">
+    <w:name w:val="List Paragraph"/>
+    <w:basedOn w:val="Normal"/>
+    <w:uiPriority w:val="34"/>
+    <w:qFormat/>
+    <w:rsid w:val="001724EC"/>
+    <w:pPr>
+      <w:ind w:left="720"/>
+      <w:contextualSpacing/>
+    </w:pPr>
+  </w:style>
 </w:styles>
 </file>
 

</xml_diff>